<commit_message>
update 30 nov 22
</commit_message>
<xml_diff>
--- a/c++ lab/LabFile/Lesson Plan C++ lab BCA 253.docx
+++ b/c++ lab/LabFile/Lesson Plan C++ lab BCA 253.docx
@@ -88,65 +88,201 @@
           <w:noProof/>
           <w:color w:val="000000" w:themeColor="text1"/>
         </w:rPr>
-        <w:pict w14:anchorId="5C32C1C4">
-          <v:rect id="Rectangle 1" o:spid="_x0000_s2050" style="position:absolute;left:0;text-align:left;margin-left:-6.75pt;margin-top:3.6pt;width:529.5pt;height:41.25pt;z-index:251658240;visibility:visible" o:gfxdata="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" strokeweight="3pt">
-            <v:stroke linestyle="thinThin"/>
-            <v:textbox>
-              <w:txbxContent>
-                <w:p>
-                  <w:pPr>
-                    <w:tabs>
-                      <w:tab w:val="left" w:pos="90"/>
-                    </w:tabs>
-                    <w:ind w:left="270"/>
-                    <w:rPr>
-                      <w:b/>
-                    </w:rPr>
-                  </w:pPr>
-                  <w:proofErr w:type="spellStart"/>
-                  <w:r>
-                    <w:rPr>
-                      <w:b/>
-                    </w:rPr>
-                    <w:t>Programme</w:t>
-                  </w:r>
-                  <w:proofErr w:type="spellEnd"/>
-                  <w:r>
-                    <w:rPr>
-                      <w:b/>
-                    </w:rPr>
-                    <w:t>: BCA</w:t>
-                  </w:r>
-                  <w:r>
-                    <w:rPr>
-                      <w:b/>
-                    </w:rPr>
-                    <w:tab/>
-                    <w:t>Semester: III (M</w:t>
-                  </w:r>
-                  <w:r>
-                    <w:rPr>
-                      <w:b/>
-                    </w:rPr>
-                    <w:t>2</w:t>
-                  </w:r>
-                  <w:r>
-                    <w:rPr>
-                      <w:b/>
-                    </w:rPr>
-                    <w:t>)         Paper Code:    253         Academic Year: August 202</w:t>
-                  </w:r>
-                  <w:r>
-                    <w:rPr>
-                      <w:b/>
-                    </w:rPr>
-                    <w:t>2</w:t>
-                  </w:r>
-                </w:p>
-              </w:txbxContent>
-            </v:textbox>
-          </v:rect>
-        </w:pict>
+        <mc:AlternateContent>
+          <mc:Choice Requires="wps">
+            <w:drawing>
+              <wp:anchor distT="0" distB="0" distL="114300" distR="114300" simplePos="0" relativeHeight="251658240" behindDoc="0" locked="0" layoutInCell="1" allowOverlap="1" wp14:anchorId="2EFD7049" wp14:editId="3EBE8B4E">
+                <wp:simplePos x="0" y="0"/>
+                <wp:positionH relativeFrom="column">
+                  <wp:posOffset>-85725</wp:posOffset>
+                </wp:positionH>
+                <wp:positionV relativeFrom="paragraph">
+                  <wp:posOffset>45720</wp:posOffset>
+                </wp:positionV>
+                <wp:extent cx="6724650" cy="523875"/>
+                <wp:effectExtent l="19050" t="19050" r="0" b="9525"/>
+                <wp:wrapNone/>
+                <wp:docPr id="1" name="Rectangle 1"/>
+                <wp:cNvGraphicFramePr>
+                  <a:graphicFrameLocks xmlns:a="http://schemas.openxmlformats.org/drawingml/2006/main"/>
+                </wp:cNvGraphicFramePr>
+                <a:graphic xmlns:a="http://schemas.openxmlformats.org/drawingml/2006/main">
+                  <a:graphicData uri="http://schemas.microsoft.com/office/word/2010/wordprocessingShape">
+                    <wps:wsp>
+                      <wps:cNvSpPr>
+                        <a:spLocks noChangeArrowheads="1"/>
+                      </wps:cNvSpPr>
+                      <wps:spPr bwMode="auto">
+                        <a:xfrm>
+                          <a:off x="0" y="0"/>
+                          <a:ext cx="6724650" cy="523875"/>
+                        </a:xfrm>
+                        <a:prstGeom prst="rect">
+                          <a:avLst/>
+                        </a:prstGeom>
+                        <a:solidFill>
+                          <a:srgbClr val="FFFFFF"/>
+                        </a:solidFill>
+                        <a:ln w="38100" cmpd="dbl">
+                          <a:solidFill>
+                            <a:srgbClr val="000000"/>
+                          </a:solidFill>
+                          <a:miter lim="800000"/>
+                          <a:headEnd/>
+                          <a:tailEnd/>
+                        </a:ln>
+                      </wps:spPr>
+                      <wps:txbx>
+                        <w:txbxContent>
+                          <w:p>
+                            <w:pPr>
+                              <w:tabs>
+                                <w:tab w:val="left" w:pos="90"/>
+                              </w:tabs>
+                              <w:ind w:left="270"/>
+                              <w:rPr>
+                                <w:b/>
+                              </w:rPr>
+                            </w:pPr>
+                            <w:r>
+                              <w:rPr>
+                                <w:b/>
+                              </w:rPr>
+                              <w:t>Programme: BCA</w:t>
+                            </w:r>
+                            <w:r>
+                              <w:rPr>
+                                <w:b/>
+                              </w:rPr>
+                              <w:tab/>
+                              <w:t>Semester: III (M</w:t>
+                            </w:r>
+                            <w:r>
+                              <w:rPr>
+                                <w:b/>
+                              </w:rPr>
+                              <w:t>2</w:t>
+                            </w:r>
+                            <w:r>
+                              <w:rPr>
+                                <w:b/>
+                              </w:rPr>
+                              <w:t>)         Paper Code:    2</w:t>
+                            </w:r>
+                            <w:r>
+                              <w:rPr>
+                                <w:b/>
+                              </w:rPr>
+                              <w:t xml:space="preserve">53         Academic Year: </w:t>
+                            </w:r>
+                            <w:r>
+                              <w:rPr>
+                                <w:b/>
+                              </w:rPr>
+                              <w:t xml:space="preserve"> 202</w:t>
+                            </w:r>
+                            <w:r>
+                              <w:rPr>
+                                <w:b/>
+                              </w:rPr>
+                              <w:t>2</w:t>
+                            </w:r>
+                            <w:r>
+                              <w:rPr>
+                                <w:b/>
+                              </w:rPr>
+                              <w:t>-23</w:t>
+                            </w:r>
+                          </w:p>
+                        </w:txbxContent>
+                      </wps:txbx>
+                      <wps:bodyPr rot="0" vert="horz" wrap="square" lIns="91440" tIns="45720" rIns="91440" bIns="45720" anchor="t" anchorCtr="0" upright="1">
+                        <a:noAutofit/>
+                      </wps:bodyPr>
+                    </wps:wsp>
+                  </a:graphicData>
+                </a:graphic>
+                <wp14:sizeRelH relativeFrom="page">
+                  <wp14:pctWidth>0</wp14:pctWidth>
+                </wp14:sizeRelH>
+                <wp14:sizeRelV relativeFrom="page">
+                  <wp14:pctHeight>0</wp14:pctHeight>
+                </wp14:sizeRelV>
+              </wp:anchor>
+            </w:drawing>
+          </mc:Choice>
+          <mc:Fallback>
+            <w:pict>
+              <v:rect w14:anchorId="2EFD7049" id="Rectangle 1" o:spid="_x0000_s1026" style="position:absolute;left:0;text-align:left;margin-left:-6.75pt;margin-top:3.6pt;width:529.5pt;height:41.25pt;z-index:251658240;visibility:visible;mso-wrap-style:square;mso-width-percent:0;mso-height-percent:0;mso-wrap-distance-left:9pt;mso-wrap-distance-top:0;mso-wrap-distance-right:9pt;mso-wrap-distance-bottom:0;mso-position-horizontal:absolute;mso-position-horizontal-relative:text;mso-position-vertical:absolute;mso-position-vertical-relative:text;mso-width-percent:0;mso-height-percent:0;mso-width-relative:page;mso-height-relative:page;v-text-anchor:top" o:gfxdata="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" strokeweight="3pt">
+                <v:stroke linestyle="thinThin"/>
+                <v:textbox>
+                  <w:txbxContent>
+                    <w:p>
+                      <w:pPr>
+                        <w:tabs>
+                          <w:tab w:val="left" w:pos="90"/>
+                        </w:tabs>
+                        <w:ind w:left="270"/>
+                        <w:rPr>
+                          <w:b/>
+                        </w:rPr>
+                      </w:pPr>
+                      <w:r>
+                        <w:rPr>
+                          <w:b/>
+                        </w:rPr>
+                        <w:t>Programme: BCA</w:t>
+                      </w:r>
+                      <w:r>
+                        <w:rPr>
+                          <w:b/>
+                        </w:rPr>
+                        <w:tab/>
+                        <w:t>Semester: III (M</w:t>
+                      </w:r>
+                      <w:r>
+                        <w:rPr>
+                          <w:b/>
+                        </w:rPr>
+                        <w:t>2</w:t>
+                      </w:r>
+                      <w:r>
+                        <w:rPr>
+                          <w:b/>
+                        </w:rPr>
+                        <w:t>)         Paper Code:    2</w:t>
+                      </w:r>
+                      <w:r>
+                        <w:rPr>
+                          <w:b/>
+                        </w:rPr>
+                        <w:t xml:space="preserve">53         Academic Year: </w:t>
+                      </w:r>
+                      <w:r>
+                        <w:rPr>
+                          <w:b/>
+                        </w:rPr>
+                        <w:t xml:space="preserve"> 202</w:t>
+                      </w:r>
+                      <w:r>
+                        <w:rPr>
+                          <w:b/>
+                        </w:rPr>
+                        <w:t>2</w:t>
+                      </w:r>
+                      <w:r>
+                        <w:rPr>
+                          <w:b/>
+                        </w:rPr>
+                        <w:t>-23</w:t>
+                      </w:r>
+                    </w:p>
+                  </w:txbxContent>
+                </v:textbox>
+              </v:rect>
+            </w:pict>
+          </mc:Fallback>
+        </mc:AlternateContent>
       </w:r>
     </w:p>
     <w:p>
@@ -584,23 +720,13 @@
                 <w:lang w:val="en-US"/>
               </w:rPr>
             </w:pPr>
-            <w:proofErr w:type="spellStart"/>
             <w:r>
               <w:rPr>
                 <w:b/>
                 <w:color w:val="000000" w:themeColor="text1"/>
                 <w:lang w:val="en-US"/>
               </w:rPr>
-              <w:t>Programme</w:t>
-            </w:r>
-            <w:proofErr w:type="spellEnd"/>
-            <w:r>
-              <w:rPr>
-                <w:b/>
-                <w:color w:val="000000" w:themeColor="text1"/>
-                <w:lang w:val="en-US"/>
-              </w:rPr>
-              <w:t xml:space="preserve"> Outcomes</w:t>
+              <w:t>Programme Outcomes</w:t>
             </w:r>
           </w:p>
         </w:tc>
@@ -1938,18 +2064,8 @@
                 <w:iCs/>
                 <w:color w:val="000000" w:themeColor="text1"/>
               </w:rPr>
-              <w:t xml:space="preserve">No. of </w:t>
-            </w:r>
-            <w:proofErr w:type="spellStart"/>
-            <w:r>
-              <w:rPr>
-                <w:b/>
-                <w:iCs/>
-                <w:color w:val="000000" w:themeColor="text1"/>
-              </w:rPr>
-              <w:t>SessionsAllotted</w:t>
-            </w:r>
-            <w:proofErr w:type="spellEnd"/>
+              <w:t>No. of SessionsAllotted</w:t>
+            </w:r>
           </w:p>
         </w:tc>
       </w:tr>
@@ -2071,41 +2187,21 @@
                 <w:color w:val="000000" w:themeColor="text1"/>
               </w:rPr>
             </w:pPr>
-            <w:proofErr w:type="spellStart"/>
-            <w:r>
-              <w:rPr>
-                <w:bCs/>
-                <w:iCs/>
-                <w:color w:val="000000" w:themeColor="text1"/>
-              </w:rPr>
-              <w:t>Cin</w:t>
-            </w:r>
-            <w:proofErr w:type="spellEnd"/>
-            <w:r>
-              <w:rPr>
-                <w:bCs/>
-                <w:iCs/>
-                <w:color w:val="000000" w:themeColor="text1"/>
-              </w:rPr>
-              <w:t xml:space="preserve">, </w:t>
-            </w:r>
-            <w:proofErr w:type="spellStart"/>
-            <w:r>
-              <w:rPr>
-                <w:bCs/>
-                <w:iCs/>
-                <w:color w:val="000000" w:themeColor="text1"/>
-              </w:rPr>
-              <w:t>cout</w:t>
-            </w:r>
-            <w:proofErr w:type="spellEnd"/>
-            <w:r>
-              <w:rPr>
-                <w:bCs/>
-                <w:iCs/>
-                <w:color w:val="000000" w:themeColor="text1"/>
-              </w:rPr>
-              <w:t>, new and delete operators, Reference variable, class</w:t>
+            <w:r>
+              <w:rPr>
+                <w:bCs/>
+                <w:iCs/>
+                <w:color w:val="000000" w:themeColor="text1"/>
+              </w:rPr>
+              <w:t>c</w:t>
+            </w:r>
+            <w:r>
+              <w:rPr>
+                <w:bCs/>
+                <w:iCs/>
+                <w:color w:val="000000" w:themeColor="text1"/>
+              </w:rPr>
+              <w:t>in, cout, new and delete operators, Reference variable, class</w:t>
             </w:r>
           </w:p>
           <w:p>
@@ -2408,18 +2504,8 @@
                 <w:iCs/>
                 <w:color w:val="000000" w:themeColor="text1"/>
               </w:rPr>
-              <w:t xml:space="preserve">Structures, Strings in </w:t>
-            </w:r>
-            <w:proofErr w:type="spellStart"/>
-            <w:r>
-              <w:rPr>
-                <w:bCs/>
-                <w:iCs/>
-                <w:color w:val="000000" w:themeColor="text1"/>
-              </w:rPr>
-              <w:t>c++</w:t>
-            </w:r>
-            <w:proofErr w:type="spellEnd"/>
+              <w:t>Structures, Strings in c++</w:t>
+            </w:r>
           </w:p>
         </w:tc>
         <w:tc>
@@ -2588,7 +2674,6 @@
                 <w:color w:val="000000" w:themeColor="text1"/>
               </w:rPr>
             </w:pPr>
-            <w:proofErr w:type="gramStart"/>
             <w:r>
               <w:rPr>
                 <w:bCs/>
@@ -2597,7 +2682,6 @@
               </w:rPr>
               <w:t>I,II</w:t>
             </w:r>
-            <w:proofErr w:type="gramEnd"/>
           </w:p>
         </w:tc>
         <w:tc>
@@ -2683,7 +2767,16 @@
                 <w:sz w:val="18"/>
                 <w:szCs w:val="15"/>
               </w:rPr>
-              <w:t>W AP to define a class circle and add functions to perform following tasks. Read, display and calculate area.</w:t>
+              <w:t>W</w:t>
+            </w:r>
+            <w:r>
+              <w:rPr>
+                <w:b/>
+                <w:color w:val="000000" w:themeColor="text1"/>
+                <w:sz w:val="18"/>
+                <w:szCs w:val="15"/>
+              </w:rPr>
+              <w:t>AP to define a class circle and add functions to perform following tasks. Read, display and calculate area.</w:t>
             </w:r>
           </w:p>
           <w:p>
@@ -2707,27 +2800,7 @@
                 <w:sz w:val="18"/>
                 <w:szCs w:val="15"/>
               </w:rPr>
-              <w:t xml:space="preserve">W AP to overloaded function area </w:t>
-            </w:r>
-            <w:proofErr w:type="gramStart"/>
-            <w:r>
-              <w:rPr>
-                <w:b/>
-                <w:color w:val="000000" w:themeColor="text1"/>
-                <w:sz w:val="18"/>
-                <w:szCs w:val="15"/>
-              </w:rPr>
-              <w:t>( )</w:t>
-            </w:r>
-            <w:proofErr w:type="gramEnd"/>
-            <w:r>
-              <w:rPr>
-                <w:b/>
-                <w:color w:val="000000" w:themeColor="text1"/>
-                <w:sz w:val="18"/>
-                <w:szCs w:val="15"/>
-              </w:rPr>
-              <w:t xml:space="preserve"> for calculating the area of triangle and circle</w:t>
+              <w:t>W AP to overloaded function area ( ) for calculating the area of triangle and circle</w:t>
             </w:r>
           </w:p>
           <w:p>
@@ -2941,8 +3014,19 @@
                 <w:sz w:val="18"/>
                 <w:szCs w:val="15"/>
               </w:rPr>
-              <w:t xml:space="preserve">W AP to create class DISTANCE and overload Binary + operator to add objects. Use member functions. </w:t>
-            </w:r>
+              <w:t xml:space="preserve">Program to implement const keyword. Write a program to create class complex having two data members real and imag. Define constructors default and parameterized. Define function display to display the object values with const keyword. </w:t>
+            </w:r>
+          </w:p>
+          <w:p>
+            <w:pPr>
+              <w:pStyle w:val="ListParagraph"/>
+              <w:rPr>
+                <w:b/>
+                <w:color w:val="000000" w:themeColor="text1"/>
+                <w:sz w:val="18"/>
+                <w:szCs w:val="15"/>
+              </w:rPr>
+            </w:pPr>
           </w:p>
           <w:p>
             <w:pPr>
@@ -2965,8 +3049,73 @@
                 <w:sz w:val="18"/>
                 <w:szCs w:val="15"/>
               </w:rPr>
-              <w:t>W AP to create class COMPLEX and overload Binary + operator to add objects. Use member functions.</w:t>
-            </w:r>
+              <w:t xml:space="preserve">W AP to create class DISTANCE and overload Binary + </w:t>
+            </w:r>
+            <w:r>
+              <w:rPr>
+                <w:b/>
+                <w:color w:val="000000" w:themeColor="text1"/>
+                <w:sz w:val="18"/>
+                <w:szCs w:val="15"/>
+              </w:rPr>
+              <w:t xml:space="preserve">,- </w:t>
+            </w:r>
+            <w:r>
+              <w:rPr>
+                <w:b/>
+                <w:color w:val="000000" w:themeColor="text1"/>
+                <w:sz w:val="18"/>
+                <w:szCs w:val="15"/>
+              </w:rPr>
+              <w:t>operator</w:t>
+            </w:r>
+            <w:r>
+              <w:rPr>
+                <w:b/>
+                <w:color w:val="000000" w:themeColor="text1"/>
+                <w:sz w:val="18"/>
+                <w:szCs w:val="15"/>
+              </w:rPr>
+              <w:t xml:space="preserve"> to add and subtract two objects and compare two objects using &gt; operator, overload += and -= operators to add </w:t>
+            </w:r>
+            <w:r>
+              <w:rPr>
+                <w:b/>
+                <w:color w:val="000000" w:themeColor="text1"/>
+                <w:sz w:val="18"/>
+                <w:szCs w:val="15"/>
+              </w:rPr>
+              <w:t>s</w:t>
+            </w:r>
+            <w:r>
+              <w:rPr>
+                <w:b/>
+                <w:color w:val="000000" w:themeColor="text1"/>
+                <w:sz w:val="18"/>
+                <w:szCs w:val="15"/>
+              </w:rPr>
+              <w:t>ubtract with conceptual implementation use of specified operators</w:t>
+            </w:r>
+            <w:r>
+              <w:rPr>
+                <w:b/>
+                <w:color w:val="000000" w:themeColor="text1"/>
+                <w:sz w:val="18"/>
+                <w:szCs w:val="15"/>
+              </w:rPr>
+              <w:t xml:space="preserve">. Use member functions. </w:t>
+            </w:r>
+          </w:p>
+          <w:p>
+            <w:pPr>
+              <w:pStyle w:val="ListParagraph"/>
+              <w:rPr>
+                <w:b/>
+                <w:color w:val="000000" w:themeColor="text1"/>
+                <w:sz w:val="18"/>
+                <w:szCs w:val="15"/>
+              </w:rPr>
+            </w:pPr>
           </w:p>
           <w:p>
             <w:pPr>
@@ -2989,8 +3138,127 @@
                 <w:sz w:val="18"/>
                 <w:szCs w:val="15"/>
               </w:rPr>
-              <w:t>W AP to create class COMPLEX and overload Binary + operator to add objects. Use friend functions.</w:t>
-            </w:r>
+              <w:t>W AP to create class COMPLEX and overload Binary +</w:t>
+            </w:r>
+            <w:r>
+              <w:rPr>
+                <w:b/>
+                <w:color w:val="000000" w:themeColor="text1"/>
+                <w:sz w:val="18"/>
+                <w:szCs w:val="15"/>
+              </w:rPr>
+              <w:t>,- and * and /</w:t>
+            </w:r>
+            <w:r>
+              <w:rPr>
+                <w:b/>
+                <w:color w:val="000000" w:themeColor="text1"/>
+                <w:sz w:val="18"/>
+                <w:szCs w:val="15"/>
+              </w:rPr>
+              <w:t xml:space="preserve"> operator</w:t>
+            </w:r>
+            <w:r>
+              <w:rPr>
+                <w:b/>
+                <w:color w:val="000000" w:themeColor="text1"/>
+                <w:sz w:val="18"/>
+                <w:szCs w:val="15"/>
+              </w:rPr>
+              <w:t>s</w:t>
+            </w:r>
+            <w:r>
+              <w:rPr>
+                <w:b/>
+                <w:color w:val="000000" w:themeColor="text1"/>
+                <w:sz w:val="18"/>
+                <w:szCs w:val="15"/>
+              </w:rPr>
+              <w:t xml:space="preserve"> </w:t>
+            </w:r>
+            <w:r>
+              <w:rPr>
+                <w:b/>
+                <w:color w:val="000000" w:themeColor="text1"/>
+                <w:sz w:val="18"/>
+                <w:szCs w:val="15"/>
+              </w:rPr>
+              <w:t>on</w:t>
+            </w:r>
+            <w:r>
+              <w:rPr>
+                <w:b/>
+                <w:color w:val="000000" w:themeColor="text1"/>
+                <w:sz w:val="18"/>
+                <w:szCs w:val="15"/>
+              </w:rPr>
+              <w:t xml:space="preserve"> </w:t>
+            </w:r>
+            <w:r>
+              <w:rPr>
+                <w:b/>
+                <w:color w:val="000000" w:themeColor="text1"/>
+                <w:sz w:val="18"/>
+                <w:szCs w:val="15"/>
+              </w:rPr>
+              <w:t>o</w:t>
+            </w:r>
+            <w:r>
+              <w:rPr>
+                <w:b/>
+                <w:color w:val="000000" w:themeColor="text1"/>
+                <w:sz w:val="18"/>
+                <w:szCs w:val="15"/>
+              </w:rPr>
+              <w:t xml:space="preserve">bjects. </w:t>
+            </w:r>
+            <w:r>
+              <w:rPr>
+                <w:b/>
+                <w:color w:val="000000" w:themeColor="text1"/>
+                <w:sz w:val="18"/>
+                <w:szCs w:val="15"/>
+              </w:rPr>
+              <w:t>define</w:t>
+            </w:r>
+            <w:r>
+              <w:rPr>
+                <w:b/>
+                <w:color w:val="000000" w:themeColor="text1"/>
+                <w:sz w:val="18"/>
+                <w:szCs w:val="15"/>
+              </w:rPr>
+              <w:t xml:space="preserve"> member functions</w:t>
+            </w:r>
+            <w:r>
+              <w:rPr>
+                <w:b/>
+                <w:color w:val="000000" w:themeColor="text1"/>
+                <w:sz w:val="18"/>
+                <w:szCs w:val="15"/>
+              </w:rPr>
+              <w:t xml:space="preserve"> to display objects</w:t>
+            </w:r>
+            <w:r>
+              <w:rPr>
+                <w:b/>
+                <w:color w:val="000000" w:themeColor="text1"/>
+                <w:sz w:val="18"/>
+                <w:szCs w:val="15"/>
+              </w:rPr>
+              <w:t>.</w:t>
+            </w:r>
+          </w:p>
+          <w:p>
+            <w:pPr>
+              <w:pStyle w:val="ListParagraph"/>
+              <w:rPr>
+                <w:b/>
+                <w:color w:val="000000" w:themeColor="text1"/>
+                <w:sz w:val="18"/>
+                <w:szCs w:val="15"/>
+              </w:rPr>
+            </w:pPr>
           </w:p>
           <w:p>
             <w:pPr>
@@ -3013,8 +3281,118 @@
                 <w:sz w:val="18"/>
                 <w:szCs w:val="15"/>
               </w:rPr>
-              <w:t>WAP to overload binary &lt; operator to compare two objects of user defined English Distance Class.</w:t>
-            </w:r>
+              <w:t xml:space="preserve">W AP to create class COMPLEX and overload </w:t>
+            </w:r>
+            <w:r>
+              <w:rPr>
+                <w:b/>
+                <w:color w:val="000000" w:themeColor="text1"/>
+                <w:sz w:val="18"/>
+                <w:szCs w:val="15"/>
+              </w:rPr>
+              <w:t>Binary +</w:t>
+            </w:r>
+            <w:r>
+              <w:rPr>
+                <w:b/>
+                <w:color w:val="000000" w:themeColor="text1"/>
+                <w:sz w:val="18"/>
+                <w:szCs w:val="15"/>
+              </w:rPr>
+              <w:t>,- and * and /</w:t>
+            </w:r>
+            <w:r>
+              <w:rPr>
+                <w:b/>
+                <w:color w:val="000000" w:themeColor="text1"/>
+                <w:sz w:val="18"/>
+                <w:szCs w:val="15"/>
+              </w:rPr>
+              <w:t xml:space="preserve"> operator</w:t>
+            </w:r>
+            <w:r>
+              <w:rPr>
+                <w:b/>
+                <w:color w:val="000000" w:themeColor="text1"/>
+                <w:sz w:val="18"/>
+                <w:szCs w:val="15"/>
+              </w:rPr>
+              <w:t>s</w:t>
+            </w:r>
+            <w:r>
+              <w:rPr>
+                <w:b/>
+                <w:color w:val="000000" w:themeColor="text1"/>
+                <w:sz w:val="18"/>
+                <w:szCs w:val="15"/>
+              </w:rPr>
+              <w:t xml:space="preserve"> </w:t>
+            </w:r>
+            <w:r>
+              <w:rPr>
+                <w:b/>
+                <w:color w:val="000000" w:themeColor="text1"/>
+                <w:sz w:val="18"/>
+                <w:szCs w:val="15"/>
+              </w:rPr>
+              <w:t>u</w:t>
+            </w:r>
+            <w:r>
+              <w:rPr>
+                <w:b/>
+                <w:color w:val="000000" w:themeColor="text1"/>
+                <w:sz w:val="18"/>
+                <w:szCs w:val="15"/>
+              </w:rPr>
+              <w:t>sin</w:t>
+            </w:r>
+            <w:r>
+              <w:rPr>
+                <w:b/>
+                <w:color w:val="000000" w:themeColor="text1"/>
+                <w:sz w:val="18"/>
+                <w:szCs w:val="15"/>
+              </w:rPr>
+              <w:t>g</w:t>
+            </w:r>
+            <w:r>
+              <w:rPr>
+                <w:b/>
+                <w:color w:val="000000" w:themeColor="text1"/>
+                <w:sz w:val="18"/>
+                <w:szCs w:val="15"/>
+              </w:rPr>
+              <w:t xml:space="preserve"> friend functions</w:t>
+            </w:r>
+            <w:r>
+              <w:rPr>
+                <w:b/>
+                <w:color w:val="000000" w:themeColor="text1"/>
+                <w:sz w:val="18"/>
+                <w:szCs w:val="15"/>
+              </w:rPr>
+              <w:t>(operator)</w:t>
+            </w:r>
+            <w:r>
+              <w:rPr>
+                <w:b/>
+                <w:color w:val="000000" w:themeColor="text1"/>
+                <w:sz w:val="18"/>
+                <w:szCs w:val="15"/>
+              </w:rPr>
+              <w:t>.</w:t>
+            </w:r>
+          </w:p>
+          <w:p>
+            <w:pPr>
+              <w:pStyle w:val="ListParagraph"/>
+              <w:rPr>
+                <w:b/>
+                <w:color w:val="000000" w:themeColor="text1"/>
+                <w:sz w:val="18"/>
+                <w:szCs w:val="15"/>
+              </w:rPr>
+            </w:pPr>
           </w:p>
           <w:p>
             <w:pPr>
@@ -3037,8 +3415,77 @@
                 <w:sz w:val="18"/>
                 <w:szCs w:val="15"/>
               </w:rPr>
-              <w:t>Write a program to define object to int conversion for class distance using operator overloading. (Consider all values converted to inches for assignment to integer variable)</w:t>
-            </w:r>
+              <w:t xml:space="preserve">Write a program to define object to int conversion for class distance using operator overloading.(consider all values converted to </w:t>
+            </w:r>
+            <w:r>
+              <w:rPr>
+                <w:b/>
+                <w:color w:val="000000" w:themeColor="text1"/>
+                <w:sz w:val="18"/>
+                <w:szCs w:val="15"/>
+              </w:rPr>
+              <w:t>inches</w:t>
+            </w:r>
+            <w:r>
+              <w:rPr>
+                <w:b/>
+                <w:color w:val="000000" w:themeColor="text1"/>
+                <w:sz w:val="18"/>
+                <w:szCs w:val="15"/>
+              </w:rPr>
+              <w:softHyphen/>
+            </w:r>
+            <w:r>
+              <w:rPr>
+                <w:b/>
+                <w:color w:val="000000" w:themeColor="text1"/>
+                <w:sz w:val="18"/>
+                <w:szCs w:val="15"/>
+              </w:rPr>
+              <w:t xml:space="preserve"> for assignment to integer variable)</w:t>
+            </w:r>
+          </w:p>
+          <w:p>
+            <w:pPr>
+              <w:pStyle w:val="ListParagraph"/>
+              <w:rPr>
+                <w:b/>
+                <w:color w:val="000000" w:themeColor="text1"/>
+                <w:sz w:val="18"/>
+                <w:szCs w:val="15"/>
+              </w:rPr>
+            </w:pPr>
+          </w:p>
+          <w:p>
+            <w:pPr>
+              <w:pStyle w:val="ListParagraph"/>
+              <w:rPr>
+                <w:b/>
+                <w:color w:val="000000" w:themeColor="text1"/>
+                <w:sz w:val="18"/>
+                <w:szCs w:val="15"/>
+              </w:rPr>
+            </w:pPr>
+            <w:r>
+              <w:rPr>
+                <w:b/>
+                <w:color w:val="000000" w:themeColor="text1"/>
+                <w:sz w:val="18"/>
+                <w:szCs w:val="15"/>
+              </w:rPr>
+              <w:t xml:space="preserve"> </w:t>
+            </w:r>
+          </w:p>
+          <w:p>
+            <w:pPr>
+              <w:pStyle w:val="ListParagraph"/>
+              <w:rPr>
+                <w:b/>
+                <w:color w:val="000000" w:themeColor="text1"/>
+                <w:sz w:val="18"/>
+                <w:szCs w:val="15"/>
+              </w:rPr>
+            </w:pPr>
           </w:p>
         </w:tc>
         <w:tc>
@@ -3190,6 +3637,7 @@
                 <w:ilvl w:val="0"/>
                 <w:numId w:val="8"/>
               </w:numPr>
+              <w:jc w:val="both"/>
               <w:rPr>
                 <w:b/>
                 <w:color w:val="000000" w:themeColor="text1"/>
@@ -3206,6 +3654,28 @@
               </w:rPr>
               <w:t>WAP to overload binary + operator to concatenate two objects of user defined class String.</w:t>
             </w:r>
+          </w:p>
+          <w:p>
+            <w:pPr>
+              <w:jc w:val="both"/>
+              <w:rPr>
+                <w:b/>
+                <w:color w:val="000000" w:themeColor="text1"/>
+                <w:sz w:val="18"/>
+                <w:szCs w:val="15"/>
+              </w:rPr>
+            </w:pPr>
+          </w:p>
+          <w:p>
+            <w:pPr>
+              <w:pStyle w:val="ListParagraph"/>
+              <w:rPr>
+                <w:b/>
+                <w:color w:val="000000" w:themeColor="text1"/>
+                <w:sz w:val="18"/>
+                <w:szCs w:val="15"/>
+              </w:rPr>
+            </w:pPr>
           </w:p>
           <w:p>
             <w:pPr>
@@ -3228,8 +3698,20 @@
                 <w:sz w:val="18"/>
                 <w:szCs w:val="15"/>
               </w:rPr>
+              <w:lastRenderedPageBreak/>
               <w:t>WAP to overload binary +operator to add two objects of user defined Time class with data members HH MM SS.</w:t>
             </w:r>
+          </w:p>
+          <w:p>
+            <w:pPr>
+              <w:pStyle w:val="ListParagraph"/>
+              <w:rPr>
+                <w:b/>
+                <w:color w:val="000000" w:themeColor="text1"/>
+                <w:sz w:val="18"/>
+                <w:szCs w:val="15"/>
+              </w:rPr>
+            </w:pPr>
           </w:p>
           <w:p>
             <w:pPr>
@@ -3276,27 +3758,7 @@
                 <w:sz w:val="18"/>
                 <w:szCs w:val="15"/>
               </w:rPr>
-              <w:t xml:space="preserve">W AP to show overloading of </w:t>
-            </w:r>
-            <w:proofErr w:type="gramStart"/>
-            <w:r>
-              <w:rPr>
-                <w:b/>
-                <w:color w:val="000000" w:themeColor="text1"/>
-                <w:sz w:val="18"/>
-                <w:szCs w:val="15"/>
-              </w:rPr>
-              <w:t>( )operator</w:t>
-            </w:r>
-            <w:proofErr w:type="gramEnd"/>
-            <w:r>
-              <w:rPr>
-                <w:b/>
-                <w:color w:val="000000" w:themeColor="text1"/>
-                <w:sz w:val="18"/>
-                <w:szCs w:val="15"/>
-              </w:rPr>
-              <w:t>.</w:t>
+              <w:t>W AP to show overloading of ( )operator.</w:t>
             </w:r>
           </w:p>
           <w:p>
@@ -3320,27 +3782,7 @@
                 <w:sz w:val="18"/>
                 <w:szCs w:val="15"/>
               </w:rPr>
-              <w:t xml:space="preserve">W AP to show overloading of </w:t>
-            </w:r>
-            <w:proofErr w:type="gramStart"/>
-            <w:r>
-              <w:rPr>
-                <w:b/>
-                <w:color w:val="000000" w:themeColor="text1"/>
-                <w:sz w:val="18"/>
-                <w:szCs w:val="15"/>
-              </w:rPr>
-              <w:t>[ ]operator</w:t>
-            </w:r>
-            <w:proofErr w:type="gramEnd"/>
-            <w:r>
-              <w:rPr>
-                <w:b/>
-                <w:color w:val="000000" w:themeColor="text1"/>
-                <w:sz w:val="18"/>
-                <w:szCs w:val="15"/>
-              </w:rPr>
-              <w:t>.</w:t>
+              <w:t>W AP to show overloading of [ ]operator.</w:t>
             </w:r>
           </w:p>
         </w:tc>
@@ -3370,6 +3812,7 @@
                 <w:iCs/>
                 <w:color w:val="000000" w:themeColor="text1"/>
               </w:rPr>
+              <w:lastRenderedPageBreak/>
               <w:t>4</w:t>
             </w:r>
           </w:p>
@@ -3506,8 +3949,19 @@
                 <w:sz w:val="18"/>
                 <w:szCs w:val="15"/>
               </w:rPr>
-              <w:t xml:space="preserve">W AP to demonstrate the working of virtual function. </w:t>
-            </w:r>
+              <w:t>Write a program to define class person having data members name, address, city, mobile. Person class is having two subclasses faculty having data members (course, subjects, number of subjects) and staff having data members(shorthand speed and typing speed). Implement the class hierarchy and define appropriate constructors and methods.</w:t>
+            </w:r>
+          </w:p>
+          <w:p>
+            <w:pPr>
+              <w:pStyle w:val="ListParagraph"/>
+              <w:rPr>
+                <w:b/>
+                <w:color w:val="000000" w:themeColor="text1"/>
+                <w:sz w:val="18"/>
+                <w:szCs w:val="15"/>
+              </w:rPr>
+            </w:pPr>
           </w:p>
           <w:p>
             <w:pPr>
@@ -3530,8 +3984,66 @@
                 <w:sz w:val="18"/>
                 <w:szCs w:val="15"/>
               </w:rPr>
-              <w:t>WAP to demonstrate the concept of Inheritance use person and student class for the same</w:t>
-            </w:r>
+              <w:t xml:space="preserve">W AP to demonstrate the working of virtual function. </w:t>
+            </w:r>
+            <w:r>
+              <w:rPr>
+                <w:b/>
+                <w:color w:val="000000" w:themeColor="text1"/>
+                <w:sz w:val="18"/>
+                <w:szCs w:val="15"/>
+              </w:rPr>
+              <w:t xml:space="preserve">Define class shape having one data member of float type. Define two child classes square and circle. Implement </w:t>
+            </w:r>
+            <w:r>
+              <w:rPr>
+                <w:b/>
+                <w:color w:val="000000" w:themeColor="text1"/>
+                <w:sz w:val="18"/>
+                <w:szCs w:val="15"/>
+              </w:rPr>
+              <w:t>calculate_</w:t>
+            </w:r>
+            <w:r>
+              <w:rPr>
+                <w:b/>
+                <w:color w:val="000000" w:themeColor="text1"/>
+                <w:sz w:val="18"/>
+                <w:szCs w:val="15"/>
+              </w:rPr>
+              <w:t xml:space="preserve">area </w:t>
+            </w:r>
+            <w:r>
+              <w:rPr>
+                <w:b/>
+                <w:color w:val="000000" w:themeColor="text1"/>
+                <w:sz w:val="18"/>
+                <w:szCs w:val="15"/>
+              </w:rPr>
+              <w:t>() function to return area in both derived classes. Define class hierarchy and appropriate functions and constructors definition.</w:t>
+            </w:r>
+          </w:p>
+          <w:p>
+            <w:pPr>
+              <w:pStyle w:val="ListParagraph"/>
+              <w:rPr>
+                <w:b/>
+                <w:color w:val="000000" w:themeColor="text1"/>
+                <w:sz w:val="18"/>
+                <w:szCs w:val="15"/>
+              </w:rPr>
+            </w:pPr>
+          </w:p>
+          <w:p>
+            <w:pPr>
+              <w:pStyle w:val="ListParagraph"/>
+              <w:rPr>
+                <w:b/>
+                <w:color w:val="000000" w:themeColor="text1"/>
+                <w:sz w:val="18"/>
+                <w:szCs w:val="15"/>
+              </w:rPr>
+            </w:pPr>
           </w:p>
         </w:tc>
         <w:tc>
@@ -3560,7 +4072,7 @@
                 <w:iCs/>
                 <w:color w:val="000000" w:themeColor="text1"/>
               </w:rPr>
-              <w:t>2</w:t>
+              <w:t>4</w:t>
             </w:r>
           </w:p>
         </w:tc>
@@ -3824,16 +4336,7 @@
                 <w:iCs/>
                 <w:color w:val="000000" w:themeColor="text1"/>
               </w:rPr>
-              <w:t xml:space="preserve">Template function and </w:t>
-            </w:r>
-            <w:r>
-              <w:rPr>
-                <w:bCs/>
-                <w:iCs/>
-                <w:color w:val="000000" w:themeColor="text1"/>
-              </w:rPr>
-              <w:lastRenderedPageBreak/>
-              <w:t>classes</w:t>
+              <w:t>Template function and classes</w:t>
             </w:r>
           </w:p>
           <w:p>
@@ -3889,18 +4392,7 @@
                 <w:sz w:val="18"/>
                 <w:szCs w:val="15"/>
               </w:rPr>
-              <w:lastRenderedPageBreak/>
-              <w:t xml:space="preserve">W AP to implement template function that </w:t>
-            </w:r>
-            <w:r>
-              <w:rPr>
-                <w:b/>
-                <w:color w:val="000000" w:themeColor="text1"/>
-                <w:sz w:val="18"/>
-                <w:szCs w:val="15"/>
-              </w:rPr>
-              <w:lastRenderedPageBreak/>
-              <w:t>interchanges two data values.</w:t>
+              <w:t>W AP to implement template function that interchanges two data values.</w:t>
             </w:r>
           </w:p>
           <w:p>
@@ -3954,7 +4446,6 @@
                 <w:iCs/>
                 <w:color w:val="000000" w:themeColor="text1"/>
               </w:rPr>
-              <w:lastRenderedPageBreak/>
               <w:t>2</w:t>
             </w:r>
           </w:p>
@@ -4047,25 +4538,7 @@
                 <w:iCs/>
                 <w:color w:val="000000" w:themeColor="text1"/>
               </w:rPr>
-              <w:t xml:space="preserve">File </w:t>
-            </w:r>
-            <w:proofErr w:type="gramStart"/>
-            <w:r>
-              <w:rPr>
-                <w:bCs/>
-                <w:iCs/>
-                <w:color w:val="000000" w:themeColor="text1"/>
-              </w:rPr>
-              <w:t>Handling  and</w:t>
-            </w:r>
-            <w:proofErr w:type="gramEnd"/>
-            <w:r>
-              <w:rPr>
-                <w:bCs/>
-                <w:iCs/>
-                <w:color w:val="000000" w:themeColor="text1"/>
-              </w:rPr>
-              <w:t xml:space="preserve"> Stream Class Hierarchy</w:t>
+              <w:t>File Handling  and Stream Class Hierarchy</w:t>
             </w:r>
           </w:p>
           <w:p>
@@ -4193,27 +4666,25 @@
                 <w:sz w:val="18"/>
                 <w:szCs w:val="15"/>
               </w:rPr>
-              <w:t xml:space="preserve">WAP that uses file pointer to display any arbitrary record from </w:t>
-            </w:r>
-            <w:proofErr w:type="spellStart"/>
-            <w:r>
-              <w:rPr>
-                <w:b/>
-                <w:color w:val="000000" w:themeColor="text1"/>
-                <w:sz w:val="18"/>
-                <w:szCs w:val="15"/>
-              </w:rPr>
-              <w:t>anpre</w:t>
-            </w:r>
-            <w:proofErr w:type="spellEnd"/>
-            <w:r>
-              <w:rPr>
-                <w:b/>
-                <w:color w:val="000000" w:themeColor="text1"/>
-                <w:sz w:val="18"/>
-                <w:szCs w:val="15"/>
-              </w:rPr>
-              <w:t xml:space="preserve"> existing file.</w:t>
+              <w:t>WAP that uses file pointer to display any arbitrary record from a</w:t>
+            </w:r>
+            <w:r>
+              <w:rPr>
+                <w:b/>
+                <w:color w:val="000000" w:themeColor="text1"/>
+                <w:sz w:val="18"/>
+                <w:szCs w:val="15"/>
+              </w:rPr>
+              <w:t xml:space="preserve"> </w:t>
+            </w:r>
+            <w:r>
+              <w:rPr>
+                <w:b/>
+                <w:color w:val="000000" w:themeColor="text1"/>
+                <w:sz w:val="18"/>
+                <w:szCs w:val="15"/>
+              </w:rPr>
+              <w:t>pre existing file.</w:t>
             </w:r>
           </w:p>
           <w:p>
@@ -4476,6 +4947,16 @@
     </w:p>
     <w:p>
       <w:pPr>
+        <w:pStyle w:val="BodyText"/>
+        <w:jc w:val="left"/>
+        <w:rPr>
+          <w:color w:val="000000" w:themeColor="text1"/>
+          <w:lang w:val="en-US"/>
+        </w:rPr>
+      </w:pPr>
+    </w:p>
+    <w:p>
+      <w:pPr>
         <w:autoSpaceDE w:val="0"/>
         <w:autoSpaceDN w:val="0"/>
         <w:adjustRightInd w:val="0"/>
@@ -4537,39 +5018,7 @@
           <w:bCs/>
           <w:color w:val="000000" w:themeColor="text1"/>
         </w:rPr>
-        <w:t xml:space="preserve">Ashok N. </w:t>
-      </w:r>
-      <w:proofErr w:type="spellStart"/>
-      <w:r>
-        <w:rPr>
-          <w:bCs/>
-          <w:color w:val="000000" w:themeColor="text1"/>
-        </w:rPr>
-        <w:t>Kamthane</w:t>
-      </w:r>
-      <w:proofErr w:type="spellEnd"/>
-      <w:r>
-        <w:rPr>
-          <w:bCs/>
-          <w:color w:val="000000" w:themeColor="text1"/>
-        </w:rPr>
-        <w:t>, “Object-Oriented Programming With Ansi And Turbo C++</w:t>
-      </w:r>
-      <w:proofErr w:type="gramStart"/>
-      <w:r>
-        <w:rPr>
-          <w:bCs/>
-          <w:color w:val="000000" w:themeColor="text1"/>
-        </w:rPr>
-        <w:t xml:space="preserve">”,   </w:t>
-      </w:r>
-      <w:proofErr w:type="gramEnd"/>
-      <w:r>
-        <w:rPr>
-          <w:bCs/>
-          <w:color w:val="000000" w:themeColor="text1"/>
-        </w:rPr>
-        <w:t xml:space="preserve">      Pearson Education.</w:t>
+        <w:t>Ashok N. Kamthane, “Object-Oriented Programming With Ansi And Turbo C++”,         Pearson Education.</w:t>
       </w:r>
     </w:p>
     <w:p>
@@ -4593,46 +5042,12 @@
         </w:rPr>
         <w:t xml:space="preserve">T2: </w:t>
       </w:r>
-      <w:proofErr w:type="spellStart"/>
       <w:r>
         <w:rPr>
           <w:bCs/>
           <w:color w:val="000000" w:themeColor="text1"/>
         </w:rPr>
-        <w:t>A.</w:t>
-      </w:r>
-      <w:proofErr w:type="gramStart"/>
-      <w:r>
-        <w:rPr>
-          <w:bCs/>
-          <w:color w:val="000000" w:themeColor="text1"/>
-        </w:rPr>
-        <w:t>R.Venugopal</w:t>
-      </w:r>
-      <w:proofErr w:type="spellEnd"/>
-      <w:proofErr w:type="gramEnd"/>
-      <w:r>
-        <w:rPr>
-          <w:bCs/>
-          <w:color w:val="000000" w:themeColor="text1"/>
-        </w:rPr>
-        <w:t xml:space="preserve">, Rajkumar, T. </w:t>
-      </w:r>
-      <w:proofErr w:type="spellStart"/>
-      <w:r>
-        <w:rPr>
-          <w:bCs/>
-          <w:color w:val="000000" w:themeColor="text1"/>
-        </w:rPr>
-        <w:t>Ravishanker</w:t>
-      </w:r>
-      <w:proofErr w:type="spellEnd"/>
-      <w:r>
-        <w:rPr>
-          <w:bCs/>
-          <w:color w:val="000000" w:themeColor="text1"/>
-        </w:rPr>
-        <w:t xml:space="preserve"> “Mastering C++”, TMH, 1997.</w:t>
+        <w:t>A.R.Venugopal, Rajkumar, T. Ravishanker “Mastering C++”, TMH, 1997.</w:t>
       </w:r>
     </w:p>
     <w:p>
@@ -4660,39 +5075,7 @@
           <w:bCs/>
           <w:color w:val="000000" w:themeColor="text1"/>
         </w:rPr>
-        <w:t xml:space="preserve">E. </w:t>
-      </w:r>
-      <w:proofErr w:type="spellStart"/>
-      <w:r>
-        <w:rPr>
-          <w:bCs/>
-          <w:color w:val="000000" w:themeColor="text1"/>
-        </w:rPr>
-        <w:t>Balguruswamy</w:t>
-      </w:r>
-      <w:proofErr w:type="spellEnd"/>
-      <w:r>
-        <w:rPr>
-          <w:bCs/>
-          <w:color w:val="000000" w:themeColor="text1"/>
-        </w:rPr>
-        <w:t>, “</w:t>
-      </w:r>
-      <w:proofErr w:type="gramStart"/>
-      <w:r>
-        <w:rPr>
-          <w:bCs/>
-          <w:color w:val="000000" w:themeColor="text1"/>
-        </w:rPr>
-        <w:t>C++ ”</w:t>
-      </w:r>
-      <w:proofErr w:type="gramEnd"/>
-      <w:r>
-        <w:rPr>
-          <w:bCs/>
-          <w:color w:val="000000" w:themeColor="text1"/>
-        </w:rPr>
-        <w:t>, TMH Publication ISBN 0-07-462038-x .</w:t>
+        <w:t>E. Balguruswamy, “C++ ”, TMH Publication ISBN 0-07-462038-x .</w:t>
       </w:r>
     </w:p>
     <w:p>
@@ -4732,28 +5115,13 @@
           <w:b/>
           <w:color w:val="000000" w:themeColor="text1"/>
         </w:rPr>
-        <w:t>R</w:t>
-      </w:r>
-      <w:proofErr w:type="gramStart"/>
-      <w:r>
-        <w:rPr>
-          <w:b/>
-          <w:color w:val="000000" w:themeColor="text1"/>
-        </w:rPr>
-        <w:t>1:</w:t>
+        <w:t>R1:</w:t>
       </w:r>
       <w:r>
         <w:rPr>
           <w:color w:val="000000" w:themeColor="text1"/>
         </w:rPr>
-        <w:t>MaheshBhave</w:t>
-      </w:r>
-      <w:proofErr w:type="gramEnd"/>
-      <w:r>
-        <w:rPr>
-          <w:color w:val="000000" w:themeColor="text1"/>
-        </w:rPr>
-        <w:t>, “Object Oriented Programming with C++”, Pearson Education</w:t>
+        <w:t>MaheshBhave, “Object Oriented Programming with C++”, Pearson Education</w:t>
       </w:r>
     </w:p>
     <w:p>
@@ -4779,43 +5147,7 @@
         <w:rPr>
           <w:color w:val="000000" w:themeColor="text1"/>
         </w:rPr>
-        <w:t xml:space="preserve"> Bjarne </w:t>
-      </w:r>
-      <w:proofErr w:type="spellStart"/>
-      <w:proofErr w:type="gramStart"/>
-      <w:r>
-        <w:rPr>
-          <w:color w:val="000000" w:themeColor="text1"/>
-        </w:rPr>
-        <w:t>Stroustrup</w:t>
-      </w:r>
-      <w:proofErr w:type="spellEnd"/>
-      <w:r>
-        <w:rPr>
-          <w:color w:val="000000" w:themeColor="text1"/>
-        </w:rPr>
-        <w:t xml:space="preserve"> ,</w:t>
-      </w:r>
-      <w:proofErr w:type="gramEnd"/>
-      <w:r>
-        <w:rPr>
-          <w:color w:val="000000" w:themeColor="text1"/>
-        </w:rPr>
-        <w:t xml:space="preserve"> “The C++ Programming Language”, Addison </w:t>
-      </w:r>
-      <w:proofErr w:type="spellStart"/>
-      <w:r>
-        <w:rPr>
-          <w:color w:val="000000" w:themeColor="text1"/>
-        </w:rPr>
-        <w:t>Welsley</w:t>
-      </w:r>
-      <w:proofErr w:type="spellEnd"/>
-      <w:r>
-        <w:rPr>
-          <w:color w:val="000000" w:themeColor="text1"/>
-        </w:rPr>
-        <w:t>, 3</w:t>
+        <w:t xml:space="preserve"> Bjarne Stroustrup , “The C++ Programming Language”, Addison Welsley, 3</w:t>
       </w:r>
       <w:r>
         <w:rPr>
@@ -4848,28 +5180,13 @@
           <w:b/>
           <w:color w:val="000000" w:themeColor="text1"/>
         </w:rPr>
-        <w:t>R</w:t>
-      </w:r>
-      <w:proofErr w:type="gramStart"/>
-      <w:r>
-        <w:rPr>
-          <w:b/>
-          <w:color w:val="000000" w:themeColor="text1"/>
-        </w:rPr>
-        <w:t>3:</w:t>
+        <w:t>R3:</w:t>
       </w:r>
       <w:r>
         <w:rPr>
           <w:color w:val="000000" w:themeColor="text1"/>
         </w:rPr>
-        <w:t>Schildt</w:t>
-      </w:r>
-      <w:proofErr w:type="gramEnd"/>
-      <w:r>
-        <w:rPr>
-          <w:color w:val="000000" w:themeColor="text1"/>
-        </w:rPr>
-        <w:t xml:space="preserve"> Herbert, “C++: The Complete Reference”, Tata McGraw Hill, 4th Ed., 1999.</w:t>
+        <w:t>Schildt Herbert, “C++: The Complete Reference”, Tata McGraw Hill, 4th Ed., 1999.</w:t>
       </w:r>
     </w:p>
     <w:p>
@@ -4901,35 +5218,7 @@
         <w:rPr>
           <w:color w:val="000000" w:themeColor="text1"/>
         </w:rPr>
-        <w:t xml:space="preserve"> R. </w:t>
-      </w:r>
-      <w:proofErr w:type="spellStart"/>
-      <w:r>
-        <w:rPr>
-          <w:color w:val="000000" w:themeColor="text1"/>
-        </w:rPr>
-        <w:t>Lafore</w:t>
-      </w:r>
-      <w:proofErr w:type="spellEnd"/>
-      <w:r>
-        <w:rPr>
-          <w:color w:val="000000" w:themeColor="text1"/>
-        </w:rPr>
-        <w:t xml:space="preserve">, “Object Oriented Programming using C++”, </w:t>
-      </w:r>
-      <w:proofErr w:type="spellStart"/>
-      <w:r>
-        <w:rPr>
-          <w:color w:val="000000" w:themeColor="text1"/>
-        </w:rPr>
-        <w:t>Galgotia</w:t>
-      </w:r>
-      <w:proofErr w:type="spellEnd"/>
-      <w:r>
-        <w:rPr>
-          <w:color w:val="000000" w:themeColor="text1"/>
-        </w:rPr>
-        <w:t xml:space="preserve"> Publications, 2004</w:t>
+        <w:t xml:space="preserve"> R. Lafore, “Object Oriented Programming using C++”, Galgotia Publications, 2004</w:t>
       </w:r>
     </w:p>
     <w:p>
@@ -5060,14 +5349,7 @@
         <w:rPr>
           <w:color w:val="000000" w:themeColor="text1"/>
         </w:rPr>
-        <w:t xml:space="preserve">Sudhir Kumar </w:t>
-      </w:r>
-      <w:proofErr w:type="spellStart"/>
-      <w:r>
-        <w:rPr>
-          <w:color w:val="000000" w:themeColor="text1"/>
-        </w:rPr>
-        <w:t>Sh</w:t>
+        <w:t>Sudhir Kumar Sh</w:t>
       </w:r>
       <w:r>
         <w:rPr>
@@ -5081,7 +5363,6 @@
         </w:rPr>
         <w:t>ama</w:t>
       </w:r>
-      <w:proofErr w:type="spellEnd"/>
     </w:p>
     <w:p>
       <w:pPr>
@@ -5097,23 +5378,7 @@
           <w:b/>
           <w:color w:val="000000" w:themeColor="text1"/>
         </w:rPr>
-        <w:t xml:space="preserve">Subject Faculty           </w:t>
-      </w:r>
-      <w:proofErr w:type="spellStart"/>
-      <w:r>
-        <w:rPr>
-          <w:b/>
-          <w:color w:val="000000" w:themeColor="text1"/>
-        </w:rPr>
-        <w:t>Programme</w:t>
-      </w:r>
-      <w:proofErr w:type="spellEnd"/>
-      <w:r>
-        <w:rPr>
-          <w:b/>
-          <w:color w:val="000000" w:themeColor="text1"/>
-        </w:rPr>
-        <w:t xml:space="preserve"> </w:t>
+        <w:t xml:space="preserve">Subject Faculty           Programme </w:t>
       </w:r>
       <w:r>
         <w:rPr>
@@ -5144,21 +5409,12 @@
         </w:rPr>
         <w:commentReference w:id="0"/>
       </w:r>
-      <w:proofErr w:type="spellStart"/>
       <w:r>
         <w:rPr>
           <w:b/>
           <w:color w:val="000000" w:themeColor="text1"/>
         </w:rPr>
-        <w:t>HoD</w:t>
-      </w:r>
-      <w:proofErr w:type="spellEnd"/>
-      <w:r>
-        <w:rPr>
-          <w:b/>
-          <w:color w:val="000000" w:themeColor="text1"/>
-        </w:rPr>
-        <w:t>-CS</w:t>
+        <w:t>HoD-CS</w:t>
       </w:r>
     </w:p>
     <w:p>
@@ -5270,13 +5526,13 @@
 
 <file path=word/commentsExtended.xml><?xml version="1.0" encoding="utf-8"?>
 <w15:commentsEx xmlns:wpc="http://schemas.microsoft.com/office/word/2010/wordprocessingCanvas" xmlns:cx="http://schemas.microsoft.com/office/drawing/2014/chartex" xmlns:cx1="http://schemas.microsoft.com/office/drawing/2015/9/8/chartex" xmlns:cx2="http://schemas.microsoft.com/office/drawing/2015/10/21/chartex" xmlns:cx3="http://schemas.microsoft.com/office/drawing/2016/5/9/chartex" xmlns:cx4="http://schemas.microsoft.com/office/drawing/2016/5/10/chartex" xmlns:cx5="http://schemas.microsoft.com/office/drawing/2016/5/11/chartex" xmlns:cx6="http://schemas.microsoft.com/office/drawing/2016/5/12/chartex" xmlns:cx7="http://schemas.microsoft.com/office/drawing/2016/5/13/chartex" xmlns:cx8="http://schemas.microsoft.com/office/drawing/2016/5/14/chartex" xmlns:mc="http://schemas.openxmlformats.org/markup-compatibility/2006" xmlns:aink="http://schemas.microsoft.com/office/drawing/2016/ink" xmlns:am3d="http://schemas.microsoft.com/office/drawing/2017/model3d" xmlns:o="urn:schemas-microsoft-com:office:office" xmlns:oel="http://schemas.microsoft.com/office/2019/extlst" xmlns:r="http://schemas.openxmlformats.org/officeDocument/2006/relationships" xmlns:m="http://schemas.openxmlformats.org/officeDocument/2006/math" xmlns:v="urn:schemas-microsoft-com:vml" xmlns:wp14="http://schemas.microsoft.com/office/word/2010/wordprocessingDrawing" xmlns:wp="http://schemas.openxmlformats.org/drawingml/2006/wordprocessingDrawing" xmlns:w10="urn:schemas-microsoft-com:office:word" xmlns:w="http://schemas.openxmlformats.org/wordprocessingml/2006/main" xmlns:w14="http://schemas.microsoft.com/office/word/2010/wordml" xmlns:w15="http://schemas.microsoft.com/office/word/2012/wordml" xmlns:w16cex="http://schemas.microsoft.com/office/word/2018/wordml/cex" xmlns:w16cid="http://schemas.microsoft.com/office/word/2016/wordml/cid" xmlns:w16="http://schemas.microsoft.com/office/word/2018/wordml" xmlns:w16sdtdh="http://schemas.microsoft.com/office/word/2020/wordml/sdtdatahash" xmlns:w16se="http://schemas.microsoft.com/office/word/2015/wordml/symex" xmlns:wpg="http://schemas.microsoft.com/office/word/2010/wordprocessingGroup" xmlns:wpi="http://schemas.microsoft.com/office/word/2010/wordprocessingInk" xmlns:wne="http://schemas.microsoft.com/office/word/2006/wordml" xmlns:wps="http://schemas.microsoft.com/office/word/2010/wordprocessingShape" mc:Ignorable="w14 w15 w16se w16cid w16 w16cex w16sdtdh wp14">
-  <w15:commentEx w15:paraId="224067A7" w15:done="0"/>
+  <w15:commentEx w15:paraId="4BC977D0" w15:done="0"/>
 </w15:commentsEx>
 </file>
 
 <file path=word/commentsIds.xml><?xml version="1.0" encoding="utf-8"?>
 <w16cid:commentsIds xmlns:wpc="http://schemas.microsoft.com/office/word/2010/wordprocessingCanvas" xmlns:cx="http://schemas.microsoft.com/office/drawing/2014/chartex" xmlns:cx1="http://schemas.microsoft.com/office/drawing/2015/9/8/chartex" xmlns:cx2="http://schemas.microsoft.com/office/drawing/2015/10/21/chartex" xmlns:cx3="http://schemas.microsoft.com/office/drawing/2016/5/9/chartex" xmlns:cx4="http://schemas.microsoft.com/office/drawing/2016/5/10/chartex" xmlns:cx5="http://schemas.microsoft.com/office/drawing/2016/5/11/chartex" xmlns:cx6="http://schemas.microsoft.com/office/drawing/2016/5/12/chartex" xmlns:cx7="http://schemas.microsoft.com/office/drawing/2016/5/13/chartex" xmlns:cx8="http://schemas.microsoft.com/office/drawing/2016/5/14/chartex" xmlns:mc="http://schemas.openxmlformats.org/markup-compatibility/2006" xmlns:aink="http://schemas.microsoft.com/office/drawing/2016/ink" xmlns:am3d="http://schemas.microsoft.com/office/drawing/2017/model3d" xmlns:o="urn:schemas-microsoft-com:office:office" xmlns:oel="http://schemas.microsoft.com/office/2019/extlst" xmlns:r="http://schemas.openxmlformats.org/officeDocument/2006/relationships" xmlns:m="http://schemas.openxmlformats.org/officeDocument/2006/math" xmlns:v="urn:schemas-microsoft-com:vml" xmlns:wp14="http://schemas.microsoft.com/office/word/2010/wordprocessingDrawing" xmlns:wp="http://schemas.openxmlformats.org/drawingml/2006/wordprocessingDrawing" xmlns:w10="urn:schemas-microsoft-com:office:word" xmlns:w="http://schemas.openxmlformats.org/wordprocessingml/2006/main" xmlns:w14="http://schemas.microsoft.com/office/word/2010/wordml" xmlns:w15="http://schemas.microsoft.com/office/word/2012/wordml" xmlns:w16cex="http://schemas.microsoft.com/office/word/2018/wordml/cex" xmlns:w16cid="http://schemas.microsoft.com/office/word/2016/wordml/cid" xmlns:w16="http://schemas.microsoft.com/office/word/2018/wordml" xmlns:w16sdtdh="http://schemas.microsoft.com/office/word/2020/wordml/sdtdatahash" xmlns:w16se="http://schemas.microsoft.com/office/word/2015/wordml/symex" xmlns:wpg="http://schemas.microsoft.com/office/word/2010/wordprocessingGroup" xmlns:wpi="http://schemas.microsoft.com/office/word/2010/wordprocessingInk" xmlns:wne="http://schemas.microsoft.com/office/word/2006/wordml" xmlns:wps="http://schemas.microsoft.com/office/word/2010/wordprocessingShape" mc:Ignorable="w14 w15 w16se w16cid w16 w16cex w16sdtdh wp14">
-  <w16cid:commentId w16cid:paraId="224067A7" w16cid:durableId="26FA4250"/>
+  <w16cid:commentId w16cid:paraId="4BC977D0" w16cid:durableId="2713AD9A"/>
 </w16cid:commentsIds>
 </file>
 
@@ -6537,43 +6793,43 @@
       </w:rPr>
     </w:lvl>
   </w:abstractNum>
-  <w:num w:numId="1" w16cid:durableId="1354186738">
+  <w:num w:numId="1" w16cid:durableId="228930418">
     <w:abstractNumId w:val="3"/>
   </w:num>
-  <w:num w:numId="2" w16cid:durableId="117529321">
+  <w:num w:numId="2" w16cid:durableId="949360459">
     <w:abstractNumId w:val="8"/>
   </w:num>
-  <w:num w:numId="3" w16cid:durableId="1731885242">
+  <w:num w:numId="3" w16cid:durableId="866067803">
     <w:abstractNumId w:val="12"/>
   </w:num>
-  <w:num w:numId="4" w16cid:durableId="253784636">
+  <w:num w:numId="4" w16cid:durableId="1709599588">
     <w:abstractNumId w:val="1"/>
   </w:num>
-  <w:num w:numId="5" w16cid:durableId="583690017">
+  <w:num w:numId="5" w16cid:durableId="1156260951">
     <w:abstractNumId w:val="9"/>
   </w:num>
-  <w:num w:numId="6" w16cid:durableId="1143154208">
+  <w:num w:numId="6" w16cid:durableId="608440225">
     <w:abstractNumId w:val="11"/>
   </w:num>
-  <w:num w:numId="7" w16cid:durableId="1811244589">
+  <w:num w:numId="7" w16cid:durableId="1858423015">
     <w:abstractNumId w:val="6"/>
   </w:num>
-  <w:num w:numId="8" w16cid:durableId="656153241">
+  <w:num w:numId="8" w16cid:durableId="658853408">
     <w:abstractNumId w:val="4"/>
   </w:num>
-  <w:num w:numId="9" w16cid:durableId="1428620819">
+  <w:num w:numId="9" w16cid:durableId="161363357">
     <w:abstractNumId w:val="10"/>
   </w:num>
-  <w:num w:numId="10" w16cid:durableId="879169447">
+  <w:num w:numId="10" w16cid:durableId="214437067">
     <w:abstractNumId w:val="0"/>
   </w:num>
-  <w:num w:numId="11" w16cid:durableId="822428070">
+  <w:num w:numId="11" w16cid:durableId="516042731">
     <w:abstractNumId w:val="7"/>
   </w:num>
-  <w:num w:numId="12" w16cid:durableId="498547394">
+  <w:num w:numId="12" w16cid:durableId="831261409">
     <w:abstractNumId w:val="2"/>
   </w:num>
-  <w:num w:numId="13" w16cid:durableId="1707832583">
+  <w:num w:numId="13" w16cid:durableId="839809955">
     <w:abstractNumId w:val="5"/>
   </w:num>
 </w:numbering>
@@ -7235,22 +7491,6 @@
       <w:lang w:val="en-US"/>
     </w:rPr>
   </w:style>
-  <w:style w:type="paragraph" w:styleId="Revision">
-    <w:name w:val="Revision"/>
-    <w:hidden/>
-    <w:uiPriority w:val="99"/>
-    <w:semiHidden/>
-    <w:rsid w:val="00660873"/>
-    <w:pPr>
-      <w:spacing w:after="0" w:line="240" w:lineRule="auto"/>
-    </w:pPr>
-    <w:rPr>
-      <w:rFonts w:ascii="Times New Roman" w:eastAsia="Times New Roman" w:hAnsi="Times New Roman" w:cs="Times New Roman"/>
-      <w:sz w:val="24"/>
-      <w:szCs w:val="24"/>
-      <w:lang w:val="en-US"/>
-    </w:rPr>
-  </w:style>
 </w:styles>
 </file>
 

</xml_diff>